<commit_message>
Feat: Add verb tense review and Eduardo's Informe
</commit_message>
<xml_diff>
--- a/Money/2017_6.docx
+++ b/Money/2017_6.docx
@@ -997,6 +997,14 @@
               </w:rPr>
               <w:t>5/6</w:t>
             </w:r>
+            <w:r>
+              <w:rPr>
+                <w:lang w:val="en-US"/>
+              </w:rPr>
+              <w:t>, 7/6</w:t>
+            </w:r>
+            <w:bookmarkStart w:id="0" w:name="_GoBack"/>
+            <w:bookmarkEnd w:id="0"/>
           </w:p>
         </w:tc>
         <w:tc>
@@ -1104,6 +1112,19 @@
                 <w:lang w:val="en-US"/>
               </w:rPr>
               <w:t>5/6</w:t>
+            </w:r>
+            <w:r>
+              <w:rPr>
+                <w:lang w:val="en-US"/>
+              </w:rPr>
+              <w:t xml:space="preserve">, </w:t>
+            </w:r>
+            <w:r>
+              <w:rPr>
+                <w:color w:val="FF0000"/>
+                <w:lang w:val="en-US"/>
+              </w:rPr>
+              <w:t>7/6</w:t>
             </w:r>
           </w:p>
         </w:tc>
@@ -1214,8 +1235,12 @@
               </w:rPr>
               <w:t>5/6</w:t>
             </w:r>
-            <w:bookmarkStart w:id="0" w:name="_GoBack"/>
-            <w:bookmarkEnd w:id="0"/>
+            <w:r>
+              <w:rPr>
+                <w:lang w:val="en-US"/>
+              </w:rPr>
+              <w:t>, 7/6</w:t>
+            </w:r>
           </w:p>
         </w:tc>
         <w:tc>

</xml_diff>

<commit_message>
Feat: Add precise_language worksheet
</commit_message>
<xml_diff>
--- a/Money/2017_6.docx
+++ b/Money/2017_6.docx
@@ -298,6 +298,12 @@
               </w:rPr>
               <w:t>, 5/6</w:t>
             </w:r>
+            <w:r>
+              <w:rPr>
+                <w:lang w:val="en-US"/>
+              </w:rPr>
+              <w:t>, 9/6, 12/6</w:t>
+            </w:r>
           </w:p>
         </w:tc>
         <w:tc>
@@ -521,6 +527,12 @@
               </w:rPr>
               <w:t>, 6/6</w:t>
             </w:r>
+            <w:r>
+              <w:rPr>
+                <w:lang w:val="es-ES"/>
+              </w:rPr>
+              <w:t>, 8/6</w:t>
+            </w:r>
           </w:p>
         </w:tc>
         <w:tc>
@@ -636,6 +648,12 @@
                 <w:lang w:val="es-ES"/>
               </w:rPr>
               <w:t>, 6/6</w:t>
+            </w:r>
+            <w:r>
+              <w:rPr>
+                <w:lang w:val="es-ES"/>
+              </w:rPr>
+              <w:t>, 8/6</w:t>
             </w:r>
           </w:p>
         </w:tc>
@@ -746,6 +764,12 @@
               </w:rPr>
               <w:t>1/6</w:t>
             </w:r>
+            <w:r>
+              <w:rPr>
+                <w:lang w:val="en-US"/>
+              </w:rPr>
+              <w:t>, 8/6</w:t>
+            </w:r>
           </w:p>
         </w:tc>
         <w:tc>
@@ -1003,8 +1027,6 @@
               </w:rPr>
               <w:t>, 7/6</w:t>
             </w:r>
-            <w:bookmarkStart w:id="0" w:name="_GoBack"/>
-            <w:bookmarkEnd w:id="0"/>
           </w:p>
         </w:tc>
         <w:tc>
@@ -1113,32 +1135,27 @@
               </w:rPr>
               <w:t>5/6</w:t>
             </w:r>
-            <w:r>
-              <w:rPr>
-                <w:lang w:val="en-US"/>
-              </w:rPr>
-              <w:t xml:space="preserve">, </w:t>
-            </w:r>
-            <w:r>
-              <w:rPr>
-                <w:color w:val="FF0000"/>
+          </w:p>
+        </w:tc>
+        <w:tc>
+          <w:tcPr>
+            <w:tcW w:w="1776" w:type="dxa"/>
+          </w:tcPr>
+          <w:p>
+            <w:pPr>
+              <w:cnfStyle w:val="000000000000" w:firstRow="0" w:lastRow="0" w:firstColumn="0" w:lastColumn="0" w:oddVBand="0" w:evenVBand="0" w:oddHBand="0" w:evenHBand="0" w:firstRowFirstColumn="0" w:firstRowLastColumn="0" w:lastRowFirstColumn="0" w:lastRowLastColumn="0"/>
+              <w:rPr>
+                <w:lang w:val="en-US"/>
+              </w:rPr>
+            </w:pPr>
+            <w:r>
+              <w:rPr>
                 <w:lang w:val="en-US"/>
               </w:rPr>
               <w:t>7/6</w:t>
             </w:r>
-          </w:p>
-        </w:tc>
-        <w:tc>
-          <w:tcPr>
-            <w:tcW w:w="1776" w:type="dxa"/>
-          </w:tcPr>
-          <w:p>
-            <w:pPr>
-              <w:cnfStyle w:val="000000000000" w:firstRow="0" w:lastRow="0" w:firstColumn="0" w:lastColumn="0" w:oddVBand="0" w:evenVBand="0" w:oddHBand="0" w:evenHBand="0" w:firstRowFirstColumn="0" w:firstRowLastColumn="0" w:lastRowFirstColumn="0" w:lastRowLastColumn="0"/>
-              <w:rPr>
-                <w:lang w:val="en-US"/>
-              </w:rPr>
-            </w:pPr>
+            <w:bookmarkStart w:id="0" w:name="_GoBack"/>
+            <w:bookmarkEnd w:id="0"/>
           </w:p>
         </w:tc>
         <w:tc>
@@ -1240,6 +1257,12 @@
                 <w:lang w:val="en-US"/>
               </w:rPr>
               <w:t>, 7/6</w:t>
+            </w:r>
+            <w:r>
+              <w:rPr>
+                <w:lang w:val="en-US"/>
+              </w:rPr>
+              <w:t>, 12/6</w:t>
             </w:r>
           </w:p>
         </w:tc>

</xml_diff>

<commit_message>
Feat: Add Reported Speech .pdf
</commit_message>
<xml_diff>
--- a/Money/2017_6.docx
+++ b/Money/2017_6.docx
@@ -1,6 +1,6 @@
 
 <file path=word/document.xml><?xml version="1.0" encoding="utf-8"?>
-<w:document xmlns:wpc="http://schemas.microsoft.com/office/word/2010/wordprocessingCanvas" xmlns:cx="http://schemas.microsoft.com/office/drawing/2014/chartex" xmlns:cx1="http://schemas.microsoft.com/office/drawing/2015/9/8/chartex" xmlns:cx2="http://schemas.microsoft.com/office/drawing/2015/10/21/chartex" xmlns:cx3="http://schemas.microsoft.com/office/drawing/2016/5/9/chartex" xmlns:cx4="http://schemas.microsoft.com/office/drawing/2016/5/10/chartex" xmlns:cx5="http://schemas.microsoft.com/office/drawing/2016/5/11/chartex" xmlns:cx6="http://schemas.microsoft.com/office/drawing/2016/5/12/chartex" xmlns:cx7="http://schemas.microsoft.com/office/drawing/2016/5/13/chartex" xmlns:cx8="http://schemas.microsoft.com/office/drawing/2016/5/14/chartex" xmlns:mc="http://schemas.openxmlformats.org/markup-compatibility/2006" xmlns:aink="http://schemas.microsoft.com/office/drawing/2016/ink" xmlns:am3d="http://schemas.microsoft.com/office/drawing/2017/model3d" xmlns:o="urn:schemas-microsoft-com:office:office" xmlns:r="http://schemas.openxmlformats.org/officeDocument/2006/relationships" xmlns:m="http://schemas.openxmlformats.org/officeDocument/2006/math" xmlns:v="urn:schemas-microsoft-com:vml" xmlns:wp14="http://schemas.microsoft.com/office/word/2010/wordprocessingDrawing" xmlns:wp="http://schemas.openxmlformats.org/drawingml/2006/wordprocessingDrawing" xmlns:w10="urn:schemas-microsoft-com:office:word" xmlns:w="http://schemas.openxmlformats.org/wordprocessingml/2006/main" xmlns:w14="http://schemas.microsoft.com/office/word/2010/wordml" xmlns:w15="http://schemas.microsoft.com/office/word/2012/wordml" xmlns:w16se="http://schemas.microsoft.com/office/word/2015/wordml/symex" xmlns:wpg="http://schemas.microsoft.com/office/word/2010/wordprocessingGroup" xmlns:wpi="http://schemas.microsoft.com/office/word/2010/wordprocessingInk" xmlns:wne="http://schemas.microsoft.com/office/word/2006/wordml" xmlns:wps="http://schemas.microsoft.com/office/word/2010/wordprocessingShape" mc:Ignorable="w14 w15 w16se wp14">
+<w:document xmlns:wpc="http://schemas.microsoft.com/office/word/2010/wordprocessingCanvas" xmlns:cx="http://schemas.microsoft.com/office/drawing/2014/chartex" xmlns:cx1="http://schemas.microsoft.com/office/drawing/2015/9/8/chartex" xmlns:cx2="http://schemas.microsoft.com/office/drawing/2015/10/21/chartex" xmlns:cx3="http://schemas.microsoft.com/office/drawing/2016/5/9/chartex" xmlns:cx4="http://schemas.microsoft.com/office/drawing/2016/5/10/chartex" xmlns:cx5="http://schemas.microsoft.com/office/drawing/2016/5/11/chartex" xmlns:cx6="http://schemas.microsoft.com/office/drawing/2016/5/12/chartex" xmlns:cx7="http://schemas.microsoft.com/office/drawing/2016/5/13/chartex" xmlns:cx8="http://schemas.microsoft.com/office/drawing/2016/5/14/chartex" xmlns:mc="http://schemas.openxmlformats.org/markup-compatibility/2006" xmlns:aink="http://schemas.microsoft.com/office/drawing/2016/ink" xmlns:am3d="http://schemas.microsoft.com/office/drawing/2017/model3d" xmlns:o="urn:schemas-microsoft-com:office:office" xmlns:r="http://schemas.openxmlformats.org/officeDocument/2006/relationships" xmlns:m="http://schemas.openxmlformats.org/officeDocument/2006/math" xmlns:v="urn:schemas-microsoft-com:vml" xmlns:wp14="http://schemas.microsoft.com/office/word/2010/wordprocessingDrawing" xmlns:wp="http://schemas.openxmlformats.org/drawingml/2006/wordprocessingDrawing" xmlns:w10="urn:schemas-microsoft-com:office:word" xmlns:w="http://schemas.openxmlformats.org/wordprocessingml/2006/main" xmlns:w14="http://schemas.microsoft.com/office/word/2010/wordml" xmlns:w15="http://schemas.microsoft.com/office/word/2012/wordml" xmlns:w16cid="http://schemas.microsoft.com/office/word/2016/wordml/cid" xmlns:w16se="http://schemas.microsoft.com/office/word/2015/wordml/symex" xmlns:wpg="http://schemas.microsoft.com/office/word/2010/wordprocessingGroup" xmlns:wpi="http://schemas.microsoft.com/office/word/2010/wordprocessingInk" xmlns:wne="http://schemas.microsoft.com/office/word/2006/wordml" xmlns:wps="http://schemas.microsoft.com/office/word/2010/wordprocessingShape" mc:Ignorable="w14 w15 w16se w16cid wp14">
   <w:body>
     <w:p>
       <w:pPr>
@@ -343,6 +343,12 @@
                 <w:lang w:val="en-US"/>
               </w:rPr>
             </w:pPr>
+            <w:r>
+              <w:rPr>
+                <w:lang w:val="en-US"/>
+              </w:rPr>
+              <w:t>6*$10.500</w:t>
+            </w:r>
           </w:p>
         </w:tc>
         <w:tc>
@@ -356,6 +362,12 @@
                 <w:lang w:val="en-US"/>
               </w:rPr>
             </w:pPr>
+            <w:r>
+              <w:rPr>
+                <w:lang w:val="en-US"/>
+              </w:rPr>
+              <w:t>$63.000</w:t>
+            </w:r>
           </w:p>
         </w:tc>
         <w:tc>
@@ -369,6 +381,12 @@
                 <w:lang w:val="en-US"/>
               </w:rPr>
             </w:pPr>
+            <w:r>
+              <w:rPr>
+                <w:lang w:val="en-US"/>
+              </w:rPr>
+              <w:t>$56.700</w:t>
+            </w:r>
           </w:p>
         </w:tc>
       </w:tr>
@@ -451,6 +469,12 @@
                 <w:lang w:val="es-ES"/>
               </w:rPr>
             </w:pPr>
+            <w:r>
+              <w:rPr>
+                <w:lang w:val="es-ES"/>
+              </w:rPr>
+              <w:t>1.5*$10.500</w:t>
+            </w:r>
           </w:p>
         </w:tc>
         <w:tc>
@@ -464,6 +488,12 @@
                 <w:lang w:val="es-ES"/>
               </w:rPr>
             </w:pPr>
+            <w:r>
+              <w:rPr>
+                <w:lang w:val="es-ES"/>
+              </w:rPr>
+              <w:t>$15.750</w:t>
+            </w:r>
           </w:p>
         </w:tc>
         <w:tc>
@@ -477,6 +507,12 @@
                 <w:lang w:val="es-ES"/>
               </w:rPr>
             </w:pPr>
+            <w:r>
+              <w:rPr>
+                <w:lang w:val="es-ES"/>
+              </w:rPr>
+              <w:t>$14.175</w:t>
+            </w:r>
           </w:p>
         </w:tc>
       </w:tr>
@@ -572,6 +608,12 @@
                 <w:lang w:val="es-ES"/>
               </w:rPr>
             </w:pPr>
+            <w:r>
+              <w:rPr>
+                <w:lang w:val="es-ES"/>
+              </w:rPr>
+              <w:t>4.5*$10.500</w:t>
+            </w:r>
           </w:p>
         </w:tc>
         <w:tc>
@@ -585,6 +627,12 @@
                 <w:lang w:val="es-ES"/>
               </w:rPr>
             </w:pPr>
+            <w:r>
+              <w:rPr>
+                <w:lang w:val="es-ES"/>
+              </w:rPr>
+              <w:t>$47.250</w:t>
+            </w:r>
           </w:p>
         </w:tc>
         <w:tc>
@@ -598,6 +646,12 @@
                 <w:lang w:val="es-ES"/>
               </w:rPr>
             </w:pPr>
+            <w:r>
+              <w:rPr>
+                <w:lang w:val="es-ES"/>
+              </w:rPr>
+              <w:t>$42.525</w:t>
+            </w:r>
           </w:p>
         </w:tc>
       </w:tr>
@@ -694,6 +748,12 @@
                 <w:lang w:val="es-ES"/>
               </w:rPr>
             </w:pPr>
+            <w:r>
+              <w:rPr>
+                <w:lang w:val="es-ES"/>
+              </w:rPr>
+              <w:t>4.5*$10.500</w:t>
+            </w:r>
           </w:p>
         </w:tc>
         <w:tc>
@@ -707,6 +767,12 @@
                 <w:lang w:val="es-ES"/>
               </w:rPr>
             </w:pPr>
+            <w:r>
+              <w:rPr>
+                <w:lang w:val="es-ES"/>
+              </w:rPr>
+              <w:t>$47.250</w:t>
+            </w:r>
           </w:p>
         </w:tc>
         <w:tc>
@@ -720,6 +786,12 @@
                 <w:lang w:val="es-ES"/>
               </w:rPr>
             </w:pPr>
+            <w:r>
+              <w:rPr>
+                <w:lang w:val="es-ES"/>
+              </w:rPr>
+              <w:t>$42.525</w:t>
+            </w:r>
           </w:p>
         </w:tc>
       </w:tr>
@@ -815,6 +887,12 @@
                 <w:lang w:val="en-US"/>
               </w:rPr>
             </w:pPr>
+            <w:r>
+              <w:rPr>
+                <w:lang w:val="en-US"/>
+              </w:rPr>
+              <w:t>4.5*$10.500</w:t>
+            </w:r>
           </w:p>
         </w:tc>
         <w:tc>
@@ -828,6 +906,12 @@
                 <w:lang w:val="en-US"/>
               </w:rPr>
             </w:pPr>
+            <w:r>
+              <w:rPr>
+                <w:lang w:val="en-US"/>
+              </w:rPr>
+              <w:t>$47.250</w:t>
+            </w:r>
           </w:p>
         </w:tc>
         <w:tc>
@@ -841,6 +925,12 @@
                 <w:lang w:val="en-US"/>
               </w:rPr>
             </w:pPr>
+            <w:r>
+              <w:rPr>
+                <w:lang w:val="en-US"/>
+              </w:rPr>
+              <w:t>$42.525</w:t>
+            </w:r>
           </w:p>
         </w:tc>
       </w:tr>
@@ -929,6 +1019,12 @@
                 <w:lang w:val="en-US"/>
               </w:rPr>
             </w:pPr>
+            <w:r>
+              <w:rPr>
+                <w:lang w:val="en-US"/>
+              </w:rPr>
+              <w:t>1*$10.500</w:t>
+            </w:r>
           </w:p>
         </w:tc>
         <w:tc>
@@ -942,6 +1038,12 @@
                 <w:lang w:val="en-US"/>
               </w:rPr>
             </w:pPr>
+            <w:r>
+              <w:rPr>
+                <w:lang w:val="en-US"/>
+              </w:rPr>
+              <w:t>$10.500</w:t>
+            </w:r>
           </w:p>
         </w:tc>
         <w:tc>
@@ -955,6 +1057,12 @@
                 <w:lang w:val="en-US"/>
               </w:rPr>
             </w:pPr>
+            <w:r>
+              <w:rPr>
+                <w:lang w:val="en-US"/>
+              </w:rPr>
+              <w:t>$9.450</w:t>
+            </w:r>
           </w:p>
         </w:tc>
       </w:tr>
@@ -1066,6 +1174,12 @@
                 <w:lang w:val="en-US"/>
               </w:rPr>
             </w:pPr>
+            <w:r>
+              <w:rPr>
+                <w:lang w:val="en-US"/>
+              </w:rPr>
+              <w:t>3*$10.500</w:t>
+            </w:r>
           </w:p>
         </w:tc>
         <w:tc>
@@ -1079,6 +1193,12 @@
                 <w:lang w:val="en-US"/>
               </w:rPr>
             </w:pPr>
+            <w:r>
+              <w:rPr>
+                <w:lang w:val="en-US"/>
+              </w:rPr>
+              <w:t>$31.500</w:t>
+            </w:r>
           </w:p>
         </w:tc>
         <w:tc>
@@ -1092,6 +1212,12 @@
                 <w:lang w:val="en-US"/>
               </w:rPr>
             </w:pPr>
+            <w:r>
+              <w:rPr>
+                <w:lang w:val="en-US"/>
+              </w:rPr>
+              <w:t>$28.350</w:t>
+            </w:r>
           </w:p>
         </w:tc>
       </w:tr>
@@ -1180,6 +1306,12 @@
                 <w:lang w:val="en-US"/>
               </w:rPr>
             </w:pPr>
+            <w:r>
+              <w:rPr>
+                <w:lang w:val="en-US"/>
+              </w:rPr>
+              <w:t>1*$10.500</w:t>
+            </w:r>
           </w:p>
         </w:tc>
         <w:tc>
@@ -1193,6 +1325,12 @@
                 <w:lang w:val="en-US"/>
               </w:rPr>
             </w:pPr>
+            <w:r>
+              <w:rPr>
+                <w:lang w:val="en-US"/>
+              </w:rPr>
+              <w:t>$10.500</w:t>
+            </w:r>
           </w:p>
         </w:tc>
         <w:tc>
@@ -1206,6 +1344,12 @@
                 <w:lang w:val="en-US"/>
               </w:rPr>
             </w:pPr>
+            <w:r>
+              <w:rPr>
+                <w:lang w:val="en-US"/>
+              </w:rPr>
+              <w:t>$9.450</w:t>
+            </w:r>
           </w:p>
         </w:tc>
       </w:tr>
@@ -1287,8 +1431,6 @@
               </w:rPr>
               <w:t>28/6</w:t>
             </w:r>
-            <w:bookmarkStart w:id="0" w:name="_GoBack"/>
-            <w:bookmarkEnd w:id="0"/>
           </w:p>
         </w:tc>
         <w:tc>
@@ -1321,6 +1463,12 @@
                 <w:lang w:val="en-US"/>
               </w:rPr>
             </w:pPr>
+            <w:r>
+              <w:rPr>
+                <w:lang w:val="en-US"/>
+              </w:rPr>
+              <w:t>9*$10.500</w:t>
+            </w:r>
           </w:p>
         </w:tc>
         <w:tc>
@@ -1334,6 +1482,12 @@
                 <w:lang w:val="en-US"/>
               </w:rPr>
             </w:pPr>
+            <w:r>
+              <w:rPr>
+                <w:lang w:val="en-US"/>
+              </w:rPr>
+              <w:t>$94.500</w:t>
+            </w:r>
           </w:p>
         </w:tc>
         <w:tc>
@@ -1347,6 +1501,12 @@
                 <w:lang w:val="en-US"/>
               </w:rPr>
             </w:pPr>
+            <w:r>
+              <w:rPr>
+                <w:lang w:val="en-US"/>
+              </w:rPr>
+              <w:t>$85.050</w:t>
+            </w:r>
           </w:p>
         </w:tc>
       </w:tr>
@@ -1435,6 +1595,12 @@
                 <w:lang w:val="en-US"/>
               </w:rPr>
             </w:pPr>
+            <w:r>
+              <w:rPr>
+                <w:lang w:val="en-US"/>
+              </w:rPr>
+              <w:t>3*$10.500</w:t>
+            </w:r>
           </w:p>
         </w:tc>
         <w:tc>
@@ -1448,6 +1614,12 @@
                 <w:lang w:val="en-US"/>
               </w:rPr>
             </w:pPr>
+            <w:r>
+              <w:rPr>
+                <w:lang w:val="en-US"/>
+              </w:rPr>
+              <w:t>$31.500</w:t>
+            </w:r>
           </w:p>
         </w:tc>
         <w:tc>
@@ -1461,6 +1633,12 @@
                 <w:lang w:val="en-US"/>
               </w:rPr>
             </w:pPr>
+            <w:r>
+              <w:rPr>
+                <w:lang w:val="en-US"/>
+              </w:rPr>
+              <w:t>$28.350</w:t>
+            </w:r>
           </w:p>
         </w:tc>
       </w:tr>
@@ -1505,6 +1683,12 @@
               </w:rPr>
               <w:t>20/6, 22/6</w:t>
             </w:r>
+            <w:r>
+              <w:rPr>
+                <w:lang w:val="en-US"/>
+              </w:rPr>
+              <w:t>, 27/6</w:t>
+            </w:r>
           </w:p>
         </w:tc>
         <w:tc>
@@ -1550,6 +1734,12 @@
                 <w:lang w:val="en-US"/>
               </w:rPr>
             </w:pPr>
+            <w:r>
+              <w:rPr>
+                <w:lang w:val="en-US"/>
+              </w:rPr>
+              <w:t>3*$10.500</w:t>
+            </w:r>
           </w:p>
         </w:tc>
         <w:tc>
@@ -1563,6 +1753,12 @@
                 <w:lang w:val="en-US"/>
               </w:rPr>
             </w:pPr>
+            <w:r>
+              <w:rPr>
+                <w:lang w:val="en-US"/>
+              </w:rPr>
+              <w:t>$31.500</w:t>
+            </w:r>
           </w:p>
         </w:tc>
         <w:tc>
@@ -1576,6 +1772,12 @@
                 <w:lang w:val="en-US"/>
               </w:rPr>
             </w:pPr>
+            <w:r>
+              <w:rPr>
+                <w:lang w:val="en-US"/>
+              </w:rPr>
+              <w:t>$28.350</w:t>
+            </w:r>
           </w:p>
         </w:tc>
       </w:tr>
@@ -1598,7 +1800,7 @@
               <w:rPr>
                 <w:lang w:val="en-US"/>
               </w:rPr>
-              <w:t>Totals</w:t>
+              <w:t>Sergio Osorio</w:t>
             </w:r>
           </w:p>
         </w:tc>
@@ -1617,7 +1819,7 @@
               <w:rPr>
                 <w:lang w:val="en-US"/>
               </w:rPr>
-              <w:t>Days</w:t>
+              <w:t>26/6</w:t>
             </w:r>
           </w:p>
         </w:tc>
@@ -1632,18 +1834,6 @@
                 <w:lang w:val="en-US"/>
               </w:rPr>
             </w:pPr>
-            <w:r>
-              <w:rPr>
-                <w:lang w:val="en-US"/>
-              </w:rPr>
-              <w:t xml:space="preserve"> Day</w:t>
-            </w:r>
-            <w:r>
-              <w:rPr>
-                <w:lang w:val="en-US"/>
-              </w:rPr>
-              <w:t>s</w:t>
-            </w:r>
           </w:p>
         </w:tc>
         <w:tc>
@@ -1657,18 +1847,6 @@
                 <w:lang w:val="en-US"/>
               </w:rPr>
             </w:pPr>
-            <w:r>
-              <w:rPr>
-                <w:lang w:val="en-US"/>
-              </w:rPr>
-              <w:t xml:space="preserve"> Day</w:t>
-            </w:r>
-            <w:r>
-              <w:rPr>
-                <w:lang w:val="en-US"/>
-              </w:rPr>
-              <w:t>s</w:t>
-            </w:r>
           </w:p>
         </w:tc>
         <w:tc>
@@ -1682,6 +1860,12 @@
                 <w:lang w:val="en-US"/>
               </w:rPr>
             </w:pPr>
+            <w:r>
+              <w:rPr>
+                <w:lang w:val="en-US"/>
+              </w:rPr>
+              <w:t>1.5*$10.500</w:t>
+            </w:r>
           </w:p>
         </w:tc>
         <w:tc>
@@ -1699,13 +1883,7 @@
               <w:rPr>
                 <w:lang w:val="en-US"/>
               </w:rPr>
-              <w:t>$</w:t>
-            </w:r>
-            <w:r>
-              <w:rPr>
-                <w:lang w:val="en-US"/>
-              </w:rPr>
-              <w:t>445.125</w:t>
+              <w:t>$15.750</w:t>
             </w:r>
           </w:p>
         </w:tc>
@@ -1724,13 +1902,7 @@
               <w:rPr>
                 <w:lang w:val="en-US"/>
               </w:rPr>
-              <w:t>$</w:t>
-            </w:r>
-            <w:r>
-              <w:rPr>
-                <w:lang w:val="en-US"/>
-              </w:rPr>
-              <w:t>429.226</w:t>
+              <w:t>$14.175</w:t>
             </w:r>
           </w:p>
         </w:tc>
@@ -1751,6 +1923,12 @@
                 <w:lang w:val="en-US"/>
               </w:rPr>
             </w:pPr>
+            <w:r>
+              <w:rPr>
+                <w:lang w:val="en-US"/>
+              </w:rPr>
+              <w:t>Totals</w:t>
+            </w:r>
           </w:p>
         </w:tc>
         <w:tc>
@@ -1764,6 +1942,12 @@
                 <w:lang w:val="en-US"/>
               </w:rPr>
             </w:pPr>
+            <w:r>
+              <w:rPr>
+                <w:lang w:val="en-US"/>
+              </w:rPr>
+              <w:t>Days</w:t>
+            </w:r>
           </w:p>
         </w:tc>
         <w:tc>
@@ -1777,6 +1961,18 @@
                 <w:lang w:val="en-US"/>
               </w:rPr>
             </w:pPr>
+            <w:r>
+              <w:rPr>
+                <w:lang w:val="en-US"/>
+              </w:rPr>
+              <w:t xml:space="preserve"> Day</w:t>
+            </w:r>
+            <w:r>
+              <w:rPr>
+                <w:lang w:val="en-US"/>
+              </w:rPr>
+              <w:t>s</w:t>
+            </w:r>
           </w:p>
         </w:tc>
         <w:tc>
@@ -1790,6 +1986,18 @@
                 <w:lang w:val="en-US"/>
               </w:rPr>
             </w:pPr>
+            <w:r>
+              <w:rPr>
+                <w:lang w:val="en-US"/>
+              </w:rPr>
+              <w:t xml:space="preserve"> Day</w:t>
+            </w:r>
+            <w:r>
+              <w:rPr>
+                <w:lang w:val="en-US"/>
+              </w:rPr>
+              <w:t>s</w:t>
+            </w:r>
           </w:p>
         </w:tc>
         <w:tc>
@@ -1816,6 +2024,18 @@
                 <w:lang w:val="en-US"/>
               </w:rPr>
             </w:pPr>
+            <w:r>
+              <w:rPr>
+                <w:lang w:val="en-US"/>
+              </w:rPr>
+              <w:t>$</w:t>
+            </w:r>
+            <w:r>
+              <w:rPr>
+                <w:lang w:val="en-US"/>
+              </w:rPr>
+              <w:t>446.250</w:t>
+            </w:r>
           </w:p>
         </w:tc>
         <w:tc>
@@ -1829,6 +2049,14 @@
                 <w:lang w:val="en-US"/>
               </w:rPr>
             </w:pPr>
+            <w:r>
+              <w:rPr>
+                <w:lang w:val="en-US"/>
+              </w:rPr>
+              <w:t>$401.625</w:t>
+            </w:r>
+            <w:bookmarkStart w:id="0" w:name="_GoBack"/>
+            <w:bookmarkEnd w:id="0"/>
           </w:p>
         </w:tc>
       </w:tr>
@@ -1851,7 +2079,7 @@
 </file>
 
 <file path=word/styles.xml><?xml version="1.0" encoding="utf-8"?>
-<w:styles xmlns:mc="http://schemas.openxmlformats.org/markup-compatibility/2006" xmlns:r="http://schemas.openxmlformats.org/officeDocument/2006/relationships" xmlns:w="http://schemas.openxmlformats.org/wordprocessingml/2006/main" xmlns:w14="http://schemas.microsoft.com/office/word/2010/wordml" xmlns:w15="http://schemas.microsoft.com/office/word/2012/wordml" xmlns:w16se="http://schemas.microsoft.com/office/word/2015/wordml/symex" mc:Ignorable="w14 w15 w16se">
+<w:styles xmlns:mc="http://schemas.openxmlformats.org/markup-compatibility/2006" xmlns:r="http://schemas.openxmlformats.org/officeDocument/2006/relationships" xmlns:w="http://schemas.openxmlformats.org/wordprocessingml/2006/main" xmlns:w14="http://schemas.microsoft.com/office/word/2010/wordml" xmlns:w15="http://schemas.microsoft.com/office/word/2012/wordml" xmlns:w16cid="http://schemas.microsoft.com/office/word/2016/wordml/cid" xmlns:w16se="http://schemas.microsoft.com/office/word/2015/wordml/symex" mc:Ignorable="w14 w15 w16se w16cid">
   <w:docDefaults>
     <w:rPrDefault>
       <w:rPr>
@@ -1973,6 +2201,7 @@
     <w:lsdException w:name="HTML Sample" w:semiHidden="1" w:unhideWhenUsed="1"/>
     <w:lsdException w:name="HTML Typewriter" w:semiHidden="1" w:unhideWhenUsed="1"/>
     <w:lsdException w:name="HTML Variable" w:semiHidden="1" w:unhideWhenUsed="1"/>
+    <w:lsdException w:name="Normal Table" w:semiHidden="1" w:unhideWhenUsed="1"/>
     <w:lsdException w:name="annotation subject" w:semiHidden="1" w:unhideWhenUsed="1"/>
     <w:lsdException w:name="No List" w:semiHidden="1" w:unhideWhenUsed="1"/>
     <w:lsdException w:name="Outline List 1" w:semiHidden="1" w:unhideWhenUsed="1"/>
@@ -2019,8 +2248,10 @@
     <w:lsdException w:name="Table Subtle 2" w:semiHidden="1" w:unhideWhenUsed="1"/>
     <w:lsdException w:name="Table Web 1" w:semiHidden="1" w:unhideWhenUsed="1"/>
     <w:lsdException w:name="Table Web 2" w:semiHidden="1" w:unhideWhenUsed="1"/>
+    <w:lsdException w:name="Table Web 3" w:semiHidden="1" w:unhideWhenUsed="1"/>
     <w:lsdException w:name="Balloon Text" w:semiHidden="1" w:unhideWhenUsed="1"/>
     <w:lsdException w:name="Table Grid" w:uiPriority="59"/>
+    <w:lsdException w:name="Table Theme" w:semiHidden="1" w:unhideWhenUsed="1"/>
     <w:lsdException w:name="Placeholder Text" w:semiHidden="1"/>
     <w:lsdException w:name="No Spacing" w:uiPriority="1" w:qFormat="1"/>
     <w:lsdException w:name="Light Shading" w:uiPriority="60"/>

</xml_diff>